<commit_message>
RASD updated with comment edit use case
</commit_message>
<xml_diff>
--- a/Documentation/RASD_final_V6.docx
+++ b/Documentation/RASD_final_V6.docx
@@ -146,8 +146,13 @@
         <w:pStyle w:val="TOCTitle"/>
         <w:jc w:val="left"/>
       </w:pPr>
-      <w:r>
-        <w:t>Politecnico di Milano – Software Engi</w:t>
+      <w:proofErr w:type="spellStart"/>
+      <w:r>
+        <w:t>Politecnico</w:t>
+      </w:r>
+      <w:proofErr w:type="spellEnd"/>
+      <w:r>
+        <w:t xml:space="preserve"> di Milano – Software Engi</w:t>
       </w:r>
       <w:r>
         <w:t>neering for Geoinformatics</w:t>
@@ -328,29 +333,86 @@
           <w:b w:val="0"/>
           <w:bCs/>
         </w:rPr>
-        <w:t xml:space="preserve">M. Abd Alslam </w:t>
-      </w:r>
+        <w:t xml:space="preserve">M. Abd </w:t>
+      </w:r>
+      <w:proofErr w:type="spellStart"/>
       <w:r>
         <w:rPr>
           <w:b w:val="0"/>
           <w:bCs/>
         </w:rPr>
-        <w:t xml:space="preserve">Mohammed Elkhalifa, M. Abdalla Eldouma Mohamed, </w:t>
-      </w:r>
+        <w:t>Alslam</w:t>
+      </w:r>
+      <w:proofErr w:type="spellEnd"/>
       <w:r>
         <w:rPr>
           <w:b w:val="0"/>
           <w:bCs/>
         </w:rPr>
-        <w:br/>
+        <w:t xml:space="preserve"> </w:t>
       </w:r>
       <w:r>
         <w:rPr>
           <w:b w:val="0"/>
           <w:bCs/>
         </w:rPr>
-        <w:t>D. Aguirre, L. Dragun</w:t>
-      </w:r>
+        <w:t xml:space="preserve">Mohammed </w:t>
+      </w:r>
+      <w:proofErr w:type="spellStart"/>
+      <w:r>
+        <w:rPr>
+          <w:b w:val="0"/>
+          <w:bCs/>
+        </w:rPr>
+        <w:t>Elkhalifa</w:t>
+      </w:r>
+      <w:proofErr w:type="spellEnd"/>
+      <w:r>
+        <w:rPr>
+          <w:b w:val="0"/>
+          <w:bCs/>
+        </w:rPr>
+        <w:t xml:space="preserve">, M. Abdalla </w:t>
+      </w:r>
+      <w:proofErr w:type="spellStart"/>
+      <w:r>
+        <w:rPr>
+          <w:b w:val="0"/>
+          <w:bCs/>
+        </w:rPr>
+        <w:t>Eldouma</w:t>
+      </w:r>
+      <w:proofErr w:type="spellEnd"/>
+      <w:r>
+        <w:rPr>
+          <w:b w:val="0"/>
+          <w:bCs/>
+        </w:rPr>
+        <w:t xml:space="preserve"> Mohamed, </w:t>
+      </w:r>
+      <w:r>
+        <w:rPr>
+          <w:b w:val="0"/>
+          <w:bCs/>
+        </w:rPr>
+        <w:br/>
+      </w:r>
+      <w:r>
+        <w:rPr>
+          <w:b w:val="0"/>
+          <w:bCs/>
+        </w:rPr>
+        <w:t xml:space="preserve">D. Aguirre, L. </w:t>
+      </w:r>
+      <w:proofErr w:type="spellStart"/>
+      <w:r>
+        <w:rPr>
+          <w:b w:val="0"/>
+          <w:bCs/>
+        </w:rPr>
+        <w:t>Dragun</w:t>
+      </w:r>
+      <w:proofErr w:type="spellEnd"/>
     </w:p>
     <w:p>
       <w:pPr>
@@ -3786,6 +3848,7 @@
                 <w:szCs w:val="24"/>
               </w:rPr>
             </w:pPr>
+            <w:proofErr w:type="spellStart"/>
             <w:r>
               <w:rPr>
                 <w:rFonts w:cstheme="minorHAnsi"/>
@@ -3793,7 +3856,17 @@
                 <w:sz w:val="24"/>
                 <w:szCs w:val="24"/>
               </w:rPr>
-              <w:t>HyperText Transfer Protocol. A protocol for distributed, collaborative, hypermedia information systems as the foundation of data communication for the World Wide Web, where hypertext documents include hyperlinks to other resources that the user can easily access</w:t>
+              <w:t>HyperText</w:t>
+            </w:r>
+            <w:proofErr w:type="spellEnd"/>
+            <w:r>
+              <w:rPr>
+                <w:rFonts w:cstheme="minorHAnsi"/>
+                <w:color w:val="000000"/>
+                <w:sz w:val="24"/>
+                <w:szCs w:val="24"/>
+              </w:rPr>
+              <w:t xml:space="preserve"> Transfer Protocol. A protocol for distributed, collaborative, hypermedia information systems as the foundation of data communication for the World Wide Web, where hypertext documents include hyperlinks to other resources that the user can easily access</w:t>
             </w:r>
             <w:r>
               <w:rPr>
@@ -8929,20 +9002,6 @@
     </w:p>
     <w:p>
       <w:pPr>
-        <w:spacing w:before="240" w:after="240"/>
-        <w:jc w:val="both"/>
-        <w:textAlignment w:val="baseline"/>
-        <w:rPr>
-          <w:rFonts w:cstheme="minorHAnsi"/>
-          <w:color w:val="000000"/>
-          <w:sz w:val="24"/>
-          <w:szCs w:val="24"/>
-          <w:lang w:eastAsia="en-GB"/>
-        </w:rPr>
-      </w:pPr>
-    </w:p>
-    <w:p>
-      <w:pPr>
         <w:spacing w:after="240"/>
         <w:jc w:val="both"/>
         <w:rPr>
@@ -9264,7 +9323,27 @@
           <w:szCs w:val="24"/>
           <w:lang w:eastAsia="en-GB"/>
         </w:rPr>
-        <w:t>Upon authentication, the user can have access to features like comments on the web page, or comments on the ALPhA space (extension) and it’s rating (extension)</w:t>
+        <w:t xml:space="preserve">Upon authentication, the user can have access to features like comments on the web page, or comments on the ALPhA space (extension) and </w:t>
+      </w:r>
+      <w:r>
+        <w:rPr>
+          <w:rFonts w:cstheme="minorHAnsi"/>
+          <w:color w:val="000000"/>
+          <w:sz w:val="24"/>
+          <w:szCs w:val="24"/>
+          <w:lang w:eastAsia="en-GB"/>
+        </w:rPr>
+        <w:t>its</w:t>
+      </w:r>
+      <w:r>
+        <w:rPr>
+          <w:rFonts w:cstheme="minorHAnsi"/>
+          <w:color w:val="000000"/>
+          <w:sz w:val="24"/>
+          <w:szCs w:val="24"/>
+          <w:lang w:eastAsia="en-GB"/>
+        </w:rPr>
+        <w:t xml:space="preserve"> rating (extension)</w:t>
       </w:r>
     </w:p>
     <w:p>
@@ -9508,7 +9587,7 @@
           <w:u w:val="single"/>
           <w:lang w:eastAsia="en-GB"/>
         </w:rPr>
-        <w:t>4</w:t>
+        <w:t>3</w:t>
       </w:r>
       <w:r>
         <w:rPr>
@@ -9614,7 +9693,6 @@
           <w:sz w:val="24"/>
           <w:szCs w:val="24"/>
         </w:rPr>
-        <w:lastRenderedPageBreak/>
         <w:t>Nature of the exercise (Running or jogging | team sports | cycling | swimming | aerobics | other activities not listed | potential exercise space)</w:t>
       </w:r>
     </w:p>
@@ -9665,6 +9743,7 @@
           <w:sz w:val="24"/>
           <w:szCs w:val="24"/>
         </w:rPr>
+        <w:lastRenderedPageBreak/>
         <w:t>Spaces that host organized activities | individual activit</w:t>
       </w:r>
       <w:r>
@@ -10134,7 +10213,7 @@
           <w:u w:val="single"/>
           <w:lang w:eastAsia="en-GB"/>
         </w:rPr>
-        <w:t>5</w:t>
+        <w:t>4</w:t>
       </w:r>
       <w:r>
         <w:rPr>
@@ -10409,7 +10488,7 @@
       <w:pPr>
         <w:jc w:val="both"/>
         <w:rPr>
-          <w:rFonts w:ascii="Times New Roman" w:hAnsi="Times New Roman" w:cs="Times New Roman"/>
+          <w:rFonts w:cstheme="minorHAnsi"/>
           <w:sz w:val="24"/>
           <w:szCs w:val="24"/>
           <w:u w:val="single"/>
@@ -10418,7 +10497,7 @@
       </w:pPr>
       <w:r>
         <w:rPr>
-          <w:rFonts w:ascii="Times New Roman" w:hAnsi="Times New Roman" w:cs="Times New Roman"/>
+          <w:rFonts w:cstheme="minorHAnsi"/>
           <w:sz w:val="24"/>
           <w:szCs w:val="24"/>
           <w:u w:val="single"/>
@@ -10428,13 +10507,667 @@
       </w:r>
       <w:r>
         <w:rPr>
-          <w:rFonts w:ascii="Times New Roman" w:hAnsi="Times New Roman" w:cs="Times New Roman"/>
+          <w:rFonts w:cstheme="minorHAnsi"/>
           <w:sz w:val="24"/>
           <w:szCs w:val="24"/>
           <w:u w:val="single"/>
           <w:lang w:eastAsia="en-GB"/>
         </w:rPr>
+        <w:t>5</w:t>
+      </w:r>
+      <w:r>
+        <w:rPr>
+          <w:rFonts w:cstheme="minorHAnsi"/>
+          <w:sz w:val="24"/>
+          <w:szCs w:val="24"/>
+          <w:u w:val="single"/>
+          <w:lang w:eastAsia="en-GB"/>
+        </w:rPr>
+        <w:t xml:space="preserve">: </w:t>
+      </w:r>
+      <w:r>
+        <w:rPr>
+          <w:rFonts w:cstheme="minorHAnsi"/>
+          <w:sz w:val="24"/>
+          <w:szCs w:val="24"/>
+          <w:u w:val="single"/>
+          <w:lang w:eastAsia="en-GB"/>
+        </w:rPr>
+        <w:t xml:space="preserve">Editing </w:t>
+      </w:r>
+      <w:r>
+        <w:rPr>
+          <w:rFonts w:cstheme="minorHAnsi"/>
+          <w:sz w:val="24"/>
+          <w:szCs w:val="24"/>
+          <w:u w:val="single"/>
+          <w:lang w:eastAsia="en-GB"/>
+        </w:rPr>
+        <w:t>Comment</w:t>
+      </w:r>
+      <w:r>
+        <w:rPr>
+          <w:rFonts w:cstheme="minorHAnsi"/>
+          <w:sz w:val="24"/>
+          <w:szCs w:val="24"/>
+          <w:u w:val="single"/>
+          <w:lang w:eastAsia="en-GB"/>
+        </w:rPr>
+        <w:t>s</w:t>
+      </w:r>
+    </w:p>
+    <w:p>
+      <w:pPr>
+        <w:jc w:val="both"/>
+        <w:rPr>
+          <w:rFonts w:cstheme="minorHAnsi"/>
+          <w:sz w:val="24"/>
+          <w:szCs w:val="24"/>
+          <w:lang w:eastAsia="en-GB"/>
+        </w:rPr>
+      </w:pPr>
+    </w:p>
+    <w:p>
+      <w:pPr>
+        <w:pStyle w:val="Prrafodelista"/>
+        <w:numPr>
+          <w:ilvl w:val="0"/>
+          <w:numId w:val="28"/>
+        </w:numPr>
+        <w:jc w:val="both"/>
+        <w:rPr>
+          <w:rFonts w:cstheme="minorHAnsi"/>
+          <w:sz w:val="24"/>
+          <w:szCs w:val="24"/>
+          <w:lang w:eastAsia="en-GB"/>
+        </w:rPr>
+      </w:pPr>
+      <w:r>
+        <w:rPr>
+          <w:rFonts w:cstheme="minorHAnsi"/>
+          <w:sz w:val="24"/>
+          <w:szCs w:val="24"/>
+          <w:lang w:eastAsia="en-GB"/>
+        </w:rPr>
+        <w:t>The user must be already logged in</w:t>
+      </w:r>
+    </w:p>
+    <w:p>
+      <w:pPr>
+        <w:pStyle w:val="Prrafodelista"/>
+        <w:numPr>
+          <w:ilvl w:val="0"/>
+          <w:numId w:val="28"/>
+        </w:numPr>
+        <w:jc w:val="both"/>
+        <w:rPr>
+          <w:rFonts w:cstheme="minorHAnsi"/>
+          <w:sz w:val="24"/>
+          <w:szCs w:val="24"/>
+          <w:lang w:eastAsia="en-GB"/>
+        </w:rPr>
+      </w:pPr>
+      <w:r>
+        <w:rPr>
+          <w:rFonts w:cstheme="minorHAnsi"/>
+          <w:sz w:val="24"/>
+          <w:szCs w:val="24"/>
+          <w:lang w:eastAsia="en-GB"/>
+        </w:rPr>
+        <w:t>The user selects the “</w:t>
+      </w:r>
+      <w:r>
+        <w:rPr>
+          <w:rFonts w:cstheme="minorHAnsi"/>
+          <w:sz w:val="24"/>
+          <w:szCs w:val="24"/>
+          <w:lang w:eastAsia="en-GB"/>
+        </w:rPr>
+        <w:t>edit</w:t>
+      </w:r>
+      <w:r>
+        <w:rPr>
+          <w:rFonts w:cstheme="minorHAnsi"/>
+          <w:sz w:val="24"/>
+          <w:szCs w:val="24"/>
+          <w:lang w:eastAsia="en-GB"/>
+        </w:rPr>
+        <w:t xml:space="preserve"> comment” option on the web page</w:t>
+      </w:r>
+    </w:p>
+    <w:p>
+      <w:pPr>
+        <w:pStyle w:val="Prrafodelista"/>
+        <w:numPr>
+          <w:ilvl w:val="0"/>
+          <w:numId w:val="28"/>
+        </w:numPr>
+        <w:jc w:val="both"/>
+        <w:rPr>
+          <w:rFonts w:cstheme="minorHAnsi"/>
+          <w:sz w:val="24"/>
+          <w:szCs w:val="24"/>
+          <w:lang w:eastAsia="en-GB"/>
+        </w:rPr>
+      </w:pPr>
+      <w:r>
+        <w:rPr>
+          <w:rFonts w:cstheme="minorHAnsi"/>
+          <w:sz w:val="24"/>
+          <w:szCs w:val="24"/>
+          <w:lang w:eastAsia="en-GB"/>
+        </w:rPr>
+        <w:t xml:space="preserve">The software provides </w:t>
+      </w:r>
+      <w:r>
+        <w:rPr>
+          <w:rFonts w:cstheme="minorHAnsi"/>
+          <w:sz w:val="24"/>
+          <w:szCs w:val="24"/>
+          <w:lang w:eastAsia="en-GB"/>
+        </w:rPr>
+        <w:t>the comments page and allows the edit option on user’s own comments</w:t>
+      </w:r>
+    </w:p>
+    <w:p>
+      <w:pPr>
+        <w:pStyle w:val="Prrafodelista"/>
+        <w:numPr>
+          <w:ilvl w:val="0"/>
+          <w:numId w:val="28"/>
+        </w:numPr>
+        <w:jc w:val="both"/>
+        <w:rPr>
+          <w:rFonts w:cstheme="minorHAnsi"/>
+          <w:sz w:val="24"/>
+          <w:szCs w:val="24"/>
+          <w:lang w:eastAsia="en-GB"/>
+        </w:rPr>
+      </w:pPr>
+      <w:r>
+        <w:rPr>
+          <w:rFonts w:cstheme="minorHAnsi"/>
+          <w:sz w:val="24"/>
+          <w:szCs w:val="24"/>
+          <w:lang w:eastAsia="en-GB"/>
+        </w:rPr>
+        <w:t xml:space="preserve">The user </w:t>
+      </w:r>
+      <w:r>
+        <w:rPr>
+          <w:rFonts w:cstheme="minorHAnsi"/>
+          <w:sz w:val="24"/>
+          <w:szCs w:val="24"/>
+          <w:lang w:eastAsia="en-GB"/>
+        </w:rPr>
+        <w:t>edits</w:t>
+      </w:r>
+      <w:r>
+        <w:rPr>
+          <w:rFonts w:cstheme="minorHAnsi"/>
+          <w:sz w:val="24"/>
+          <w:szCs w:val="24"/>
+          <w:lang w:eastAsia="en-GB"/>
+        </w:rPr>
+        <w:t xml:space="preserve"> </w:t>
+      </w:r>
+      <w:r>
+        <w:rPr>
+          <w:rFonts w:cstheme="minorHAnsi"/>
+          <w:sz w:val="24"/>
+          <w:szCs w:val="24"/>
+          <w:lang w:eastAsia="en-GB"/>
+        </w:rPr>
+        <w:t>the selected</w:t>
+      </w:r>
+      <w:r>
+        <w:rPr>
+          <w:rFonts w:cstheme="minorHAnsi"/>
+          <w:sz w:val="24"/>
+          <w:szCs w:val="24"/>
+          <w:lang w:eastAsia="en-GB"/>
+        </w:rPr>
+        <w:t xml:space="preserve"> comment</w:t>
+      </w:r>
+    </w:p>
+    <w:p>
+      <w:pPr>
+        <w:pStyle w:val="Prrafodelista"/>
+        <w:numPr>
+          <w:ilvl w:val="0"/>
+          <w:numId w:val="28"/>
+        </w:numPr>
+        <w:jc w:val="both"/>
+        <w:rPr>
+          <w:rFonts w:cstheme="minorHAnsi"/>
+          <w:sz w:val="24"/>
+          <w:szCs w:val="24"/>
+          <w:lang w:eastAsia="en-GB"/>
+        </w:rPr>
+      </w:pPr>
+      <w:r>
+        <w:rPr>
+          <w:rFonts w:cstheme="minorHAnsi"/>
+          <w:sz w:val="24"/>
+          <w:szCs w:val="24"/>
+          <w:lang w:eastAsia="en-GB"/>
+        </w:rPr>
+        <w:t xml:space="preserve">The software stores the </w:t>
+      </w:r>
+      <w:r>
+        <w:rPr>
+          <w:rFonts w:cstheme="minorHAnsi"/>
+          <w:sz w:val="24"/>
+          <w:szCs w:val="24"/>
+          <w:lang w:eastAsia="en-GB"/>
+        </w:rPr>
+        <w:t xml:space="preserve">edited </w:t>
+      </w:r>
+      <w:r>
+        <w:rPr>
+          <w:rFonts w:cstheme="minorHAnsi"/>
+          <w:sz w:val="24"/>
+          <w:szCs w:val="24"/>
+          <w:lang w:eastAsia="en-GB"/>
+        </w:rPr>
+        <w:t>comment in the database</w:t>
+      </w:r>
+    </w:p>
+    <w:p>
+      <w:pPr>
+        <w:pStyle w:val="Prrafodelista"/>
+        <w:numPr>
+          <w:ilvl w:val="0"/>
+          <w:numId w:val="28"/>
+        </w:numPr>
+        <w:jc w:val="both"/>
+        <w:rPr>
+          <w:rFonts w:cstheme="minorHAnsi"/>
+          <w:sz w:val="24"/>
+          <w:szCs w:val="24"/>
+          <w:lang w:eastAsia="en-GB"/>
+        </w:rPr>
+      </w:pPr>
+      <w:r>
+        <w:rPr>
+          <w:rFonts w:cstheme="minorHAnsi"/>
+          <w:sz w:val="24"/>
+          <w:szCs w:val="24"/>
+          <w:lang w:eastAsia="en-GB"/>
+        </w:rPr>
+        <w:t>The software displays the post on the message board of the web site</w:t>
+      </w:r>
+    </w:p>
+    <w:p>
+      <w:pPr>
+        <w:pStyle w:val="Prrafodelista"/>
+        <w:numPr>
+          <w:ilvl w:val="0"/>
+          <w:numId w:val="28"/>
+        </w:numPr>
+        <w:jc w:val="both"/>
+        <w:rPr>
+          <w:rFonts w:cstheme="minorHAnsi"/>
+          <w:sz w:val="24"/>
+          <w:szCs w:val="24"/>
+          <w:lang w:eastAsia="en-GB"/>
+        </w:rPr>
+      </w:pPr>
+      <w:r>
+        <w:rPr>
+          <w:rFonts w:cstheme="minorHAnsi"/>
+          <w:sz w:val="24"/>
+          <w:szCs w:val="24"/>
+          <w:lang w:eastAsia="en-GB"/>
+        </w:rPr>
+        <w:t xml:space="preserve">Exit condition: the user’s comment is successfully </w:t>
+      </w:r>
+      <w:r>
+        <w:rPr>
+          <w:rFonts w:cstheme="minorHAnsi"/>
+          <w:sz w:val="24"/>
+          <w:szCs w:val="24"/>
+          <w:lang w:eastAsia="en-GB"/>
+        </w:rPr>
+        <w:t>update</w:t>
+      </w:r>
+      <w:r>
+        <w:rPr>
+          <w:rFonts w:cstheme="minorHAnsi"/>
+          <w:sz w:val="24"/>
+          <w:szCs w:val="24"/>
+          <w:lang w:eastAsia="en-GB"/>
+        </w:rPr>
+        <w:t xml:space="preserve"> and displayed</w:t>
+      </w:r>
+    </w:p>
+    <w:p>
+      <w:pPr>
+        <w:pStyle w:val="Prrafodelista"/>
+        <w:numPr>
+          <w:ilvl w:val="0"/>
+          <w:numId w:val="28"/>
+        </w:numPr>
+        <w:jc w:val="both"/>
+        <w:rPr>
+          <w:rFonts w:cstheme="minorHAnsi"/>
+          <w:sz w:val="24"/>
+          <w:szCs w:val="24"/>
+          <w:lang w:eastAsia="en-GB"/>
+        </w:rPr>
+      </w:pPr>
+      <w:r>
+        <w:rPr>
+          <w:rFonts w:cstheme="minorHAnsi"/>
+          <w:sz w:val="24"/>
+          <w:szCs w:val="24"/>
+          <w:lang w:eastAsia="en-GB"/>
+        </w:rPr>
+        <w:t>The commenting section could be envisaged for each ALPhA space separately, so people can add comments regarding that specific entry (extension)</w:t>
+      </w:r>
+    </w:p>
+    <w:p>
+      <w:pPr>
+        <w:jc w:val="both"/>
+        <w:rPr>
+          <w:rFonts w:ascii="Times New Roman" w:hAnsi="Times New Roman" w:cs="Times New Roman"/>
+          <w:sz w:val="24"/>
+          <w:szCs w:val="24"/>
+          <w:lang w:eastAsia="en-GB"/>
+        </w:rPr>
+      </w:pPr>
+    </w:p>
+    <w:p>
+      <w:pPr>
+        <w:jc w:val="both"/>
+        <w:rPr>
+          <w:rFonts w:ascii="Times New Roman" w:hAnsi="Times New Roman" w:cs="Times New Roman"/>
+          <w:sz w:val="24"/>
+          <w:szCs w:val="24"/>
+          <w:u w:val="single"/>
+          <w:lang w:eastAsia="en-GB"/>
+        </w:rPr>
+      </w:pPr>
+    </w:p>
+    <w:p>
+      <w:pPr>
+        <w:jc w:val="both"/>
+        <w:rPr>
+          <w:rFonts w:ascii="Times New Roman" w:hAnsi="Times New Roman" w:cs="Times New Roman"/>
+          <w:sz w:val="24"/>
+          <w:szCs w:val="24"/>
+          <w:lang w:eastAsia="en-GB"/>
+        </w:rPr>
+      </w:pPr>
+    </w:p>
+    <w:p>
+      <w:pPr>
+        <w:jc w:val="both"/>
+        <w:rPr>
+          <w:rFonts w:ascii="Times New Roman" w:hAnsi="Times New Roman" w:cs="Times New Roman"/>
+          <w:sz w:val="24"/>
+          <w:szCs w:val="24"/>
+          <w:u w:val="single"/>
+          <w:lang w:eastAsia="en-GB"/>
+        </w:rPr>
+      </w:pPr>
+      <w:r>
+        <w:rPr>
+          <w:rFonts w:ascii="Times New Roman" w:hAnsi="Times New Roman" w:cs="Times New Roman"/>
+          <w:sz w:val="24"/>
+          <w:szCs w:val="24"/>
+          <w:u w:val="single"/>
+          <w:lang w:eastAsia="en-GB"/>
+        </w:rPr>
+        <w:t>UC</w:t>
+      </w:r>
+      <w:r>
+        <w:rPr>
+          <w:rFonts w:ascii="Times New Roman" w:hAnsi="Times New Roman" w:cs="Times New Roman"/>
+          <w:sz w:val="24"/>
+          <w:szCs w:val="24"/>
+          <w:u w:val="single"/>
+          <w:lang w:eastAsia="en-GB"/>
+        </w:rPr>
         <w:t>6</w:t>
+      </w:r>
+      <w:r>
+        <w:rPr>
+          <w:rFonts w:ascii="Times New Roman" w:hAnsi="Times New Roman" w:cs="Times New Roman"/>
+          <w:sz w:val="24"/>
+          <w:szCs w:val="24"/>
+          <w:u w:val="single"/>
+          <w:lang w:eastAsia="en-GB"/>
+        </w:rPr>
+        <w:t>: Logout</w:t>
+      </w:r>
+    </w:p>
+    <w:p>
+      <w:pPr>
+        <w:jc w:val="both"/>
+        <w:rPr>
+          <w:rFonts w:ascii="Times New Roman" w:hAnsi="Times New Roman" w:cs="Times New Roman"/>
+          <w:sz w:val="24"/>
+          <w:szCs w:val="24"/>
+          <w:lang w:eastAsia="en-GB"/>
+        </w:rPr>
+      </w:pPr>
+    </w:p>
+    <w:p>
+      <w:pPr>
+        <w:pStyle w:val="Prrafodelista"/>
+        <w:numPr>
+          <w:ilvl w:val="0"/>
+          <w:numId w:val="27"/>
+        </w:numPr>
+        <w:jc w:val="both"/>
+        <w:rPr>
+          <w:rFonts w:cstheme="minorHAnsi"/>
+          <w:sz w:val="24"/>
+          <w:szCs w:val="24"/>
+          <w:lang w:eastAsia="en-GB"/>
+        </w:rPr>
+      </w:pPr>
+      <w:r>
+        <w:rPr>
+          <w:rFonts w:cstheme="minorHAnsi"/>
+          <w:sz w:val="24"/>
+          <w:szCs w:val="24"/>
+          <w:lang w:eastAsia="en-GB"/>
+        </w:rPr>
+        <w:t>The user must be already logged in</w:t>
+      </w:r>
+    </w:p>
+    <w:p>
+      <w:pPr>
+        <w:pStyle w:val="Prrafodelista"/>
+        <w:numPr>
+          <w:ilvl w:val="0"/>
+          <w:numId w:val="27"/>
+        </w:numPr>
+        <w:jc w:val="both"/>
+        <w:rPr>
+          <w:rFonts w:ascii="Times New Roman" w:hAnsi="Times New Roman" w:cs="Times New Roman"/>
+          <w:sz w:val="24"/>
+          <w:szCs w:val="24"/>
+          <w:lang w:eastAsia="en-GB"/>
+        </w:rPr>
+      </w:pPr>
+      <w:r>
+        <w:rPr>
+          <w:rFonts w:ascii="Times New Roman" w:hAnsi="Times New Roman" w:cs="Times New Roman"/>
+          <w:sz w:val="24"/>
+          <w:szCs w:val="24"/>
+          <w:lang w:eastAsia="en-GB"/>
+        </w:rPr>
+        <w:t>The user selects the “logout” button on the main page</w:t>
+      </w:r>
+    </w:p>
+    <w:p>
+      <w:pPr>
+        <w:pStyle w:val="Prrafodelista"/>
+        <w:numPr>
+          <w:ilvl w:val="0"/>
+          <w:numId w:val="27"/>
+        </w:numPr>
+        <w:jc w:val="both"/>
+        <w:rPr>
+          <w:rFonts w:ascii="Times New Roman" w:hAnsi="Times New Roman" w:cs="Times New Roman"/>
+          <w:sz w:val="24"/>
+          <w:szCs w:val="24"/>
+          <w:lang w:eastAsia="en-GB"/>
+        </w:rPr>
+      </w:pPr>
+      <w:r>
+        <w:rPr>
+          <w:rFonts w:ascii="Times New Roman" w:hAnsi="Times New Roman" w:cs="Times New Roman"/>
+          <w:sz w:val="24"/>
+          <w:szCs w:val="24"/>
+          <w:lang w:eastAsia="en-GB"/>
+        </w:rPr>
+        <w:t>The software requires the user to confirm the logout operation</w:t>
+      </w:r>
+    </w:p>
+    <w:p>
+      <w:pPr>
+        <w:pStyle w:val="Prrafodelista"/>
+        <w:numPr>
+          <w:ilvl w:val="0"/>
+          <w:numId w:val="27"/>
+        </w:numPr>
+        <w:jc w:val="both"/>
+        <w:rPr>
+          <w:rFonts w:ascii="Times New Roman" w:hAnsi="Times New Roman" w:cs="Times New Roman"/>
+          <w:sz w:val="24"/>
+          <w:szCs w:val="24"/>
+          <w:lang w:eastAsia="en-GB"/>
+        </w:rPr>
+      </w:pPr>
+      <w:r>
+        <w:rPr>
+          <w:rFonts w:ascii="Times New Roman" w:hAnsi="Times New Roman" w:cs="Times New Roman"/>
+          <w:sz w:val="24"/>
+          <w:szCs w:val="24"/>
+          <w:lang w:eastAsia="en-GB"/>
+        </w:rPr>
+        <w:t>The user confirms the operation</w:t>
+      </w:r>
+    </w:p>
+    <w:p>
+      <w:pPr>
+        <w:pStyle w:val="Prrafodelista"/>
+        <w:numPr>
+          <w:ilvl w:val="0"/>
+          <w:numId w:val="27"/>
+        </w:numPr>
+        <w:jc w:val="both"/>
+        <w:rPr>
+          <w:rFonts w:ascii="Times New Roman" w:hAnsi="Times New Roman" w:cs="Times New Roman"/>
+          <w:sz w:val="24"/>
+          <w:szCs w:val="24"/>
+          <w:lang w:eastAsia="en-GB"/>
+        </w:rPr>
+      </w:pPr>
+      <w:r>
+        <w:rPr>
+          <w:rFonts w:ascii="Times New Roman" w:hAnsi="Times New Roman" w:cs="Times New Roman"/>
+          <w:sz w:val="24"/>
+          <w:szCs w:val="24"/>
+          <w:lang w:eastAsia="en-GB"/>
+        </w:rPr>
+        <w:t xml:space="preserve">The software closes the user’s session, causing the </w:t>
+      </w:r>
+      <w:r>
+        <w:rPr>
+          <w:rFonts w:ascii="Times New Roman" w:hAnsi="Times New Roman" w:cs="Times New Roman"/>
+          <w:sz w:val="24"/>
+          <w:szCs w:val="24"/>
+          <w:lang w:eastAsia="en-GB"/>
+        </w:rPr>
+        <w:t xml:space="preserve">session cookies </w:t>
+      </w:r>
+      <w:r>
+        <w:rPr>
+          <w:rFonts w:ascii="Times New Roman" w:hAnsi="Times New Roman" w:cs="Times New Roman"/>
+          <w:sz w:val="24"/>
+          <w:szCs w:val="24"/>
+          <w:lang w:eastAsia="en-GB"/>
+        </w:rPr>
+        <w:t xml:space="preserve">to </w:t>
+      </w:r>
+      <w:r>
+        <w:rPr>
+          <w:rFonts w:ascii="Times New Roman" w:hAnsi="Times New Roman" w:cs="Times New Roman"/>
+          <w:sz w:val="24"/>
+          <w:szCs w:val="24"/>
+          <w:lang w:eastAsia="en-GB"/>
+        </w:rPr>
+        <w:t>expire</w:t>
+      </w:r>
+    </w:p>
+    <w:p>
+      <w:pPr>
+        <w:pStyle w:val="Prrafodelista"/>
+        <w:numPr>
+          <w:ilvl w:val="0"/>
+          <w:numId w:val="27"/>
+        </w:numPr>
+        <w:rPr>
+          <w:rFonts w:ascii="Times New Roman" w:hAnsi="Times New Roman" w:cs="Times New Roman"/>
+          <w:sz w:val="24"/>
+          <w:szCs w:val="24"/>
+          <w:lang w:eastAsia="en-GB"/>
+        </w:rPr>
+      </w:pPr>
+      <w:r>
+        <w:rPr>
+          <w:rFonts w:ascii="Times New Roman" w:hAnsi="Times New Roman" w:cs="Times New Roman"/>
+          <w:sz w:val="24"/>
+          <w:szCs w:val="24"/>
+          <w:lang w:eastAsia="en-GB"/>
+        </w:rPr>
+        <w:t>The software returns the user to the starting page</w:t>
+      </w:r>
+    </w:p>
+    <w:p>
+      <w:pPr>
+        <w:pStyle w:val="Level2"/>
+        <w:rPr>
+          <w:sz w:val="24"/>
+          <w:szCs w:val="24"/>
+        </w:rPr>
+      </w:pPr>
+    </w:p>
+    <w:p>
+      <w:pPr>
+        <w:jc w:val="both"/>
+        <w:rPr>
+          <w:rFonts w:ascii="Times New Roman" w:hAnsi="Times New Roman" w:cs="Times New Roman"/>
+          <w:sz w:val="24"/>
+          <w:szCs w:val="24"/>
+          <w:u w:val="single"/>
+          <w:lang w:eastAsia="en-GB"/>
+        </w:rPr>
+      </w:pPr>
+      <w:r>
+        <w:rPr>
+          <w:rFonts w:ascii="Times New Roman" w:hAnsi="Times New Roman" w:cs="Times New Roman"/>
+          <w:sz w:val="24"/>
+          <w:szCs w:val="24"/>
+          <w:u w:val="single"/>
+          <w:lang w:eastAsia="en-GB"/>
+        </w:rPr>
+        <w:t>UC</w:t>
+      </w:r>
+      <w:r>
+        <w:rPr>
+          <w:rFonts w:ascii="Times New Roman" w:hAnsi="Times New Roman" w:cs="Times New Roman"/>
+          <w:sz w:val="24"/>
+          <w:szCs w:val="24"/>
+          <w:u w:val="single"/>
+          <w:lang w:eastAsia="en-GB"/>
+        </w:rPr>
+        <w:t>7</w:t>
       </w:r>
       <w:r>
         <w:rPr>
@@ -10630,256 +11363,6 @@
     </w:p>
     <w:p>
       <w:pPr>
-        <w:jc w:val="both"/>
-        <w:rPr>
-          <w:rFonts w:ascii="Times New Roman" w:hAnsi="Times New Roman" w:cs="Times New Roman"/>
-          <w:sz w:val="24"/>
-          <w:szCs w:val="24"/>
-          <w:lang w:eastAsia="en-GB"/>
-        </w:rPr>
-      </w:pPr>
-    </w:p>
-    <w:p>
-      <w:pPr>
-        <w:jc w:val="both"/>
-        <w:rPr>
-          <w:rFonts w:ascii="Times New Roman" w:hAnsi="Times New Roman" w:cs="Times New Roman"/>
-          <w:sz w:val="24"/>
-          <w:szCs w:val="24"/>
-          <w:u w:val="single"/>
-          <w:lang w:eastAsia="en-GB"/>
-        </w:rPr>
-      </w:pPr>
-      <w:r>
-        <w:rPr>
-          <w:rFonts w:ascii="Times New Roman" w:hAnsi="Times New Roman" w:cs="Times New Roman"/>
-          <w:sz w:val="24"/>
-          <w:szCs w:val="24"/>
-          <w:u w:val="single"/>
-          <w:lang w:eastAsia="en-GB"/>
-        </w:rPr>
-        <w:lastRenderedPageBreak/>
-        <w:t>UC</w:t>
-      </w:r>
-      <w:r>
-        <w:rPr>
-          <w:rFonts w:ascii="Times New Roman" w:hAnsi="Times New Roman" w:cs="Times New Roman"/>
-          <w:sz w:val="24"/>
-          <w:szCs w:val="24"/>
-          <w:u w:val="single"/>
-          <w:lang w:eastAsia="en-GB"/>
-        </w:rPr>
-        <w:t>7</w:t>
-      </w:r>
-      <w:r>
-        <w:rPr>
-          <w:rFonts w:ascii="Times New Roman" w:hAnsi="Times New Roman" w:cs="Times New Roman"/>
-          <w:sz w:val="24"/>
-          <w:szCs w:val="24"/>
-          <w:u w:val="single"/>
-          <w:lang w:eastAsia="en-GB"/>
-        </w:rPr>
-        <w:t>: Logout</w:t>
-      </w:r>
-    </w:p>
-    <w:p>
-      <w:pPr>
-        <w:jc w:val="both"/>
-        <w:rPr>
-          <w:rFonts w:ascii="Times New Roman" w:hAnsi="Times New Roman" w:cs="Times New Roman"/>
-          <w:sz w:val="24"/>
-          <w:szCs w:val="24"/>
-          <w:lang w:eastAsia="en-GB"/>
-        </w:rPr>
-      </w:pPr>
-    </w:p>
-    <w:p>
-      <w:pPr>
-        <w:pStyle w:val="Prrafodelista"/>
-        <w:numPr>
-          <w:ilvl w:val="0"/>
-          <w:numId w:val="27"/>
-        </w:numPr>
-        <w:jc w:val="both"/>
-        <w:rPr>
-          <w:rFonts w:cstheme="minorHAnsi"/>
-          <w:sz w:val="24"/>
-          <w:szCs w:val="24"/>
-          <w:lang w:eastAsia="en-GB"/>
-        </w:rPr>
-      </w:pPr>
-      <w:r>
-        <w:rPr>
-          <w:rFonts w:cstheme="minorHAnsi"/>
-          <w:sz w:val="24"/>
-          <w:szCs w:val="24"/>
-          <w:lang w:eastAsia="en-GB"/>
-        </w:rPr>
-        <w:t>The user must be already logged in</w:t>
-      </w:r>
-    </w:p>
-    <w:p>
-      <w:pPr>
-        <w:pStyle w:val="Prrafodelista"/>
-        <w:numPr>
-          <w:ilvl w:val="0"/>
-          <w:numId w:val="27"/>
-        </w:numPr>
-        <w:jc w:val="both"/>
-        <w:rPr>
-          <w:rFonts w:ascii="Times New Roman" w:hAnsi="Times New Roman" w:cs="Times New Roman"/>
-          <w:sz w:val="24"/>
-          <w:szCs w:val="24"/>
-          <w:lang w:eastAsia="en-GB"/>
-        </w:rPr>
-      </w:pPr>
-      <w:r>
-        <w:rPr>
-          <w:rFonts w:ascii="Times New Roman" w:hAnsi="Times New Roman" w:cs="Times New Roman"/>
-          <w:sz w:val="24"/>
-          <w:szCs w:val="24"/>
-          <w:lang w:eastAsia="en-GB"/>
-        </w:rPr>
-        <w:t>The user selects the “logout” button on the main page</w:t>
-      </w:r>
-    </w:p>
-    <w:p>
-      <w:pPr>
-        <w:pStyle w:val="Prrafodelista"/>
-        <w:numPr>
-          <w:ilvl w:val="0"/>
-          <w:numId w:val="27"/>
-        </w:numPr>
-        <w:jc w:val="both"/>
-        <w:rPr>
-          <w:rFonts w:ascii="Times New Roman" w:hAnsi="Times New Roman" w:cs="Times New Roman"/>
-          <w:sz w:val="24"/>
-          <w:szCs w:val="24"/>
-          <w:lang w:eastAsia="en-GB"/>
-        </w:rPr>
-      </w:pPr>
-      <w:r>
-        <w:rPr>
-          <w:rFonts w:ascii="Times New Roman" w:hAnsi="Times New Roman" w:cs="Times New Roman"/>
-          <w:sz w:val="24"/>
-          <w:szCs w:val="24"/>
-          <w:lang w:eastAsia="en-GB"/>
-        </w:rPr>
-        <w:t>The software requires the user to confirm the logout operation</w:t>
-      </w:r>
-    </w:p>
-    <w:p>
-      <w:pPr>
-        <w:pStyle w:val="Prrafodelista"/>
-        <w:numPr>
-          <w:ilvl w:val="0"/>
-          <w:numId w:val="27"/>
-        </w:numPr>
-        <w:jc w:val="both"/>
-        <w:rPr>
-          <w:rFonts w:ascii="Times New Roman" w:hAnsi="Times New Roman" w:cs="Times New Roman"/>
-          <w:sz w:val="24"/>
-          <w:szCs w:val="24"/>
-          <w:lang w:eastAsia="en-GB"/>
-        </w:rPr>
-      </w:pPr>
-      <w:r>
-        <w:rPr>
-          <w:rFonts w:ascii="Times New Roman" w:hAnsi="Times New Roman" w:cs="Times New Roman"/>
-          <w:sz w:val="24"/>
-          <w:szCs w:val="24"/>
-          <w:lang w:eastAsia="en-GB"/>
-        </w:rPr>
-        <w:t>The user confirms the operation</w:t>
-      </w:r>
-    </w:p>
-    <w:p>
-      <w:pPr>
-        <w:pStyle w:val="Prrafodelista"/>
-        <w:numPr>
-          <w:ilvl w:val="0"/>
-          <w:numId w:val="27"/>
-        </w:numPr>
-        <w:jc w:val="both"/>
-        <w:rPr>
-          <w:rFonts w:ascii="Times New Roman" w:hAnsi="Times New Roman" w:cs="Times New Roman"/>
-          <w:sz w:val="24"/>
-          <w:szCs w:val="24"/>
-          <w:lang w:eastAsia="en-GB"/>
-        </w:rPr>
-      </w:pPr>
-      <w:r>
-        <w:rPr>
-          <w:rFonts w:ascii="Times New Roman" w:hAnsi="Times New Roman" w:cs="Times New Roman"/>
-          <w:sz w:val="24"/>
-          <w:szCs w:val="24"/>
-          <w:lang w:eastAsia="en-GB"/>
-        </w:rPr>
-        <w:t xml:space="preserve">The software closes the user’s session, causing the </w:t>
-      </w:r>
-      <w:r>
-        <w:rPr>
-          <w:rFonts w:ascii="Times New Roman" w:hAnsi="Times New Roman" w:cs="Times New Roman"/>
-          <w:sz w:val="24"/>
-          <w:szCs w:val="24"/>
-          <w:lang w:eastAsia="en-GB"/>
-        </w:rPr>
-        <w:t xml:space="preserve">session cookies </w:t>
-      </w:r>
-      <w:r>
-        <w:rPr>
-          <w:rFonts w:ascii="Times New Roman" w:hAnsi="Times New Roman" w:cs="Times New Roman"/>
-          <w:sz w:val="24"/>
-          <w:szCs w:val="24"/>
-          <w:lang w:eastAsia="en-GB"/>
-        </w:rPr>
-        <w:t xml:space="preserve">to </w:t>
-      </w:r>
-      <w:r>
-        <w:rPr>
-          <w:rFonts w:ascii="Times New Roman" w:hAnsi="Times New Roman" w:cs="Times New Roman"/>
-          <w:sz w:val="24"/>
-          <w:szCs w:val="24"/>
-          <w:lang w:eastAsia="en-GB"/>
-        </w:rPr>
-        <w:t>expire</w:t>
-      </w:r>
-    </w:p>
-    <w:p>
-      <w:pPr>
-        <w:pStyle w:val="Prrafodelista"/>
-        <w:numPr>
-          <w:ilvl w:val="0"/>
-          <w:numId w:val="27"/>
-        </w:numPr>
-        <w:rPr>
-          <w:rFonts w:ascii="Times New Roman" w:hAnsi="Times New Roman" w:cs="Times New Roman"/>
-          <w:sz w:val="24"/>
-          <w:szCs w:val="24"/>
-          <w:lang w:eastAsia="en-GB"/>
-        </w:rPr>
-      </w:pPr>
-      <w:r>
-        <w:rPr>
-          <w:rFonts w:ascii="Times New Roman" w:hAnsi="Times New Roman" w:cs="Times New Roman"/>
-          <w:sz w:val="24"/>
-          <w:szCs w:val="24"/>
-          <w:lang w:eastAsia="en-GB"/>
-        </w:rPr>
-        <w:t>The software returns the user to the starting page</w:t>
-      </w:r>
-    </w:p>
-    <w:p>
-      <w:pPr>
-        <w:pStyle w:val="Level2"/>
-        <w:rPr>
-          <w:sz w:val="24"/>
-          <w:szCs w:val="24"/>
-        </w:rPr>
-      </w:pPr>
-    </w:p>
-    <w:p>
-      <w:pPr>
         <w:pStyle w:val="Level1"/>
         <w:rPr>
           <w:bdr w:val="none" w:sz="0" w:space="0" w:color="auto" w:frame="1"/>
@@ -10920,7 +11403,7 @@
     <w:tbl>
       <w:tblPr>
         <w:tblStyle w:val="Tabladecuadrcula4"/>
-        <w:tblpPr w:leftFromText="180" w:rightFromText="180" w:vertAnchor="text" w:horzAnchor="margin" w:tblpY="244"/>
+        <w:tblpPr w:leftFromText="180" w:rightFromText="180" w:vertAnchor="text" w:horzAnchor="margin" w:tblpXSpec="center" w:tblpY="244"/>
         <w:tblW w:w="0" w:type="auto"/>
         <w:tblLook w:val="04A0" w:firstRow="1" w:lastRow="0" w:firstColumn="1" w:lastColumn="0" w:noHBand="0" w:noVBand="1"/>
       </w:tblPr>
@@ -11120,8 +11603,18 @@
                 <w:sz w:val="24"/>
                 <w:szCs w:val="24"/>
               </w:rPr>
-              <w:t>L. Dragun</w:t>
+              <w:t xml:space="preserve">L. </w:t>
             </w:r>
+            <w:proofErr w:type="spellStart"/>
+            <w:r>
+              <w:rPr>
+                <w:bCs w:val="0"/>
+                <w:sz w:val="24"/>
+                <w:szCs w:val="24"/>
+              </w:rPr>
+              <w:t>Dragun</w:t>
+            </w:r>
+            <w:proofErr w:type="spellEnd"/>
           </w:p>
         </w:tc>
         <w:tc>
@@ -11178,8 +11671,36 @@
                 <w:sz w:val="24"/>
                 <w:szCs w:val="24"/>
               </w:rPr>
-              <w:t>M. Abd Alslam Mohammed Elkhalifa</w:t>
+              <w:t xml:space="preserve">M. Abd </w:t>
             </w:r>
+            <w:proofErr w:type="spellStart"/>
+            <w:r>
+              <w:rPr>
+                <w:bCs w:val="0"/>
+                <w:sz w:val="24"/>
+                <w:szCs w:val="24"/>
+              </w:rPr>
+              <w:t>Alslam</w:t>
+            </w:r>
+            <w:proofErr w:type="spellEnd"/>
+            <w:r>
+              <w:rPr>
+                <w:bCs w:val="0"/>
+                <w:sz w:val="24"/>
+                <w:szCs w:val="24"/>
+              </w:rPr>
+              <w:t xml:space="preserve"> Mohammed </w:t>
+            </w:r>
+            <w:proofErr w:type="spellStart"/>
+            <w:r>
+              <w:rPr>
+                <w:bCs w:val="0"/>
+                <w:sz w:val="24"/>
+                <w:szCs w:val="24"/>
+              </w:rPr>
+              <w:t>Elkhalifa</w:t>
+            </w:r>
+            <w:proofErr w:type="spellEnd"/>
           </w:p>
         </w:tc>
         <w:tc>
@@ -11235,7 +11756,25 @@
                 <w:sz w:val="24"/>
                 <w:szCs w:val="24"/>
               </w:rPr>
-              <w:t>M. Abdalla Eldouma Mohamed</w:t>
+              <w:t xml:space="preserve">M. Abdalla </w:t>
+            </w:r>
+            <w:proofErr w:type="spellStart"/>
+            <w:r>
+              <w:rPr>
+                <w:bCs w:val="0"/>
+                <w:sz w:val="24"/>
+                <w:szCs w:val="24"/>
+              </w:rPr>
+              <w:t>Eldouma</w:t>
+            </w:r>
+            <w:proofErr w:type="spellEnd"/>
+            <w:r>
+              <w:rPr>
+                <w:bCs w:val="0"/>
+                <w:sz w:val="24"/>
+                <w:szCs w:val="24"/>
+              </w:rPr>
+              <w:t xml:space="preserve"> Mohamed</w:t>
             </w:r>
           </w:p>
         </w:tc>
@@ -11428,7 +11967,87 @@
           <w:bdr w:val="none" w:sz="0" w:space="0" w:color="auto" w:frame="1"/>
           <w:shd w:val="clear" w:color="auto" w:fill="FFFFFF"/>
         </w:rPr>
-        <w:t>Lawanson, T., Foley, L., Assah, F., Mogo, E., Mapa-Tassou, C., Ogunro, T., Onifade, V. and Oni, T., 2020. The urban environment and leisure physical activity during the COVID-19 pandemic: a view from Lagos. </w:t>
+        <w:t xml:space="preserve">Lawanson, T., Foley, L., </w:t>
+      </w:r>
+      <w:proofErr w:type="spellStart"/>
+      <w:r>
+        <w:rPr>
+          <w:rFonts w:asciiTheme="minorHAnsi" w:hAnsiTheme="minorHAnsi" w:cstheme="minorHAnsi"/>
+          <w:color w:val="000000"/>
+          <w:bdr w:val="none" w:sz="0" w:space="0" w:color="auto" w:frame="1"/>
+          <w:shd w:val="clear" w:color="auto" w:fill="FFFFFF"/>
+        </w:rPr>
+        <w:t>Assah</w:t>
+      </w:r>
+      <w:proofErr w:type="spellEnd"/>
+      <w:r>
+        <w:rPr>
+          <w:rFonts w:asciiTheme="minorHAnsi" w:hAnsiTheme="minorHAnsi" w:cstheme="minorHAnsi"/>
+          <w:color w:val="000000"/>
+          <w:bdr w:val="none" w:sz="0" w:space="0" w:color="auto" w:frame="1"/>
+          <w:shd w:val="clear" w:color="auto" w:fill="FFFFFF"/>
+        </w:rPr>
+        <w:t xml:space="preserve">, F., Mogo, E., </w:t>
+      </w:r>
+      <w:proofErr w:type="spellStart"/>
+      <w:r>
+        <w:rPr>
+          <w:rFonts w:asciiTheme="minorHAnsi" w:hAnsiTheme="minorHAnsi" w:cstheme="minorHAnsi"/>
+          <w:color w:val="000000"/>
+          <w:bdr w:val="none" w:sz="0" w:space="0" w:color="auto" w:frame="1"/>
+          <w:shd w:val="clear" w:color="auto" w:fill="FFFFFF"/>
+        </w:rPr>
+        <w:t>Mapa-Tassou</w:t>
+      </w:r>
+      <w:proofErr w:type="spellEnd"/>
+      <w:r>
+        <w:rPr>
+          <w:rFonts w:asciiTheme="minorHAnsi" w:hAnsiTheme="minorHAnsi" w:cstheme="minorHAnsi"/>
+          <w:color w:val="000000"/>
+          <w:bdr w:val="none" w:sz="0" w:space="0" w:color="auto" w:frame="1"/>
+          <w:shd w:val="clear" w:color="auto" w:fill="FFFFFF"/>
+        </w:rPr>
+        <w:t xml:space="preserve">, C., </w:t>
+      </w:r>
+      <w:proofErr w:type="spellStart"/>
+      <w:r>
+        <w:rPr>
+          <w:rFonts w:asciiTheme="minorHAnsi" w:hAnsiTheme="minorHAnsi" w:cstheme="minorHAnsi"/>
+          <w:color w:val="000000"/>
+          <w:bdr w:val="none" w:sz="0" w:space="0" w:color="auto" w:frame="1"/>
+          <w:shd w:val="clear" w:color="auto" w:fill="FFFFFF"/>
+        </w:rPr>
+        <w:t>Ogunro</w:t>
+      </w:r>
+      <w:proofErr w:type="spellEnd"/>
+      <w:r>
+        <w:rPr>
+          <w:rFonts w:asciiTheme="minorHAnsi" w:hAnsiTheme="minorHAnsi" w:cstheme="minorHAnsi"/>
+          <w:color w:val="000000"/>
+          <w:bdr w:val="none" w:sz="0" w:space="0" w:color="auto" w:frame="1"/>
+          <w:shd w:val="clear" w:color="auto" w:fill="FFFFFF"/>
+        </w:rPr>
+        <w:t xml:space="preserve">, T., </w:t>
+      </w:r>
+      <w:proofErr w:type="spellStart"/>
+      <w:r>
+        <w:rPr>
+          <w:rFonts w:asciiTheme="minorHAnsi" w:hAnsiTheme="minorHAnsi" w:cstheme="minorHAnsi"/>
+          <w:color w:val="000000"/>
+          <w:bdr w:val="none" w:sz="0" w:space="0" w:color="auto" w:frame="1"/>
+          <w:shd w:val="clear" w:color="auto" w:fill="FFFFFF"/>
+        </w:rPr>
+        <w:t>Onifade</w:t>
+      </w:r>
+      <w:proofErr w:type="spellEnd"/>
+      <w:r>
+        <w:rPr>
+          <w:rFonts w:asciiTheme="minorHAnsi" w:hAnsiTheme="minorHAnsi" w:cstheme="minorHAnsi"/>
+          <w:color w:val="000000"/>
+          <w:bdr w:val="none" w:sz="0" w:space="0" w:color="auto" w:frame="1"/>
+          <w:shd w:val="clear" w:color="auto" w:fill="FFFFFF"/>
+        </w:rPr>
+        <w:t>, V. and Oni, T., 2020. The urban environment and leisure physical activity during the COVID-19 pandemic: a view from Lagos. </w:t>
       </w:r>
       <w:r>
         <w:rPr>
@@ -11747,7 +12366,35 @@
           <w:szCs w:val="24"/>
           <w:shd w:val="clear" w:color="auto" w:fill="FFFFFF"/>
         </w:rPr>
-        <w:t>Elshahat, S., O’Rocke., M., and Adlakha, D. 2020</w:t>
+        <w:t xml:space="preserve">Elshahat, S., </w:t>
+      </w:r>
+      <w:proofErr w:type="spellStart"/>
+      <w:r>
+        <w:rPr>
+          <w:rFonts w:asciiTheme="minorHAnsi" w:hAnsiTheme="minorHAnsi" w:cs="Arial"/>
+          <w:b w:val="0"/>
+          <w:bCs w:val="0"/>
+          <w:smallCaps w:val="0"/>
+          <w:color w:val="000000"/>
+          <w:sz w:val="24"/>
+          <w:szCs w:val="24"/>
+          <w:shd w:val="clear" w:color="auto" w:fill="FFFFFF"/>
+        </w:rPr>
+        <w:t>O’Rocke</w:t>
+      </w:r>
+      <w:proofErr w:type="spellEnd"/>
+      <w:r>
+        <w:rPr>
+          <w:rFonts w:asciiTheme="minorHAnsi" w:hAnsiTheme="minorHAnsi" w:cs="Arial"/>
+          <w:b w:val="0"/>
+          <w:bCs w:val="0"/>
+          <w:smallCaps w:val="0"/>
+          <w:color w:val="000000"/>
+          <w:sz w:val="24"/>
+          <w:szCs w:val="24"/>
+          <w:shd w:val="clear" w:color="auto" w:fill="FFFFFF"/>
+        </w:rPr>
+        <w:t>., M., and Adlakha, D. 2020</w:t>
       </w:r>
       <w:r>
         <w:rPr>
@@ -12110,6 +12757,7 @@
           <w:shd w:val="clear" w:color="auto" w:fill="FFFFFF"/>
         </w:rPr>
       </w:pPr>
+      <w:proofErr w:type="spellStart"/>
       <w:r>
         <w:rPr>
           <w:rFonts w:asciiTheme="minorHAnsi" w:hAnsiTheme="minorHAnsi" w:cs="Arial"/>
@@ -12121,7 +12769,21 @@
           <w:szCs w:val="24"/>
           <w:shd w:val="clear" w:color="auto" w:fill="FFFFFF"/>
         </w:rPr>
-        <w:t>DiNitto, E. (2021). Software Design and Web Applications. [PDF format]</w:t>
+        <w:t>DiNitto</w:t>
+      </w:r>
+      <w:proofErr w:type="spellEnd"/>
+      <w:r>
+        <w:rPr>
+          <w:rFonts w:asciiTheme="minorHAnsi" w:hAnsiTheme="minorHAnsi" w:cs="Arial"/>
+          <w:b w:val="0"/>
+          <w:bCs w:val="0"/>
+          <w:smallCaps w:val="0"/>
+          <w:color w:val="000000"/>
+          <w:sz w:val="24"/>
+          <w:szCs w:val="24"/>
+          <w:shd w:val="clear" w:color="auto" w:fill="FFFFFF"/>
+        </w:rPr>
+        <w:t>, E. (2021). Software Design and Web Applications. [PDF format]</w:t>
       </w:r>
     </w:p>
     <w:p>
@@ -12269,11 +12931,19 @@
         <w:color w:val="A6A6A6" w:themeColor="background1" w:themeShade="A6"/>
       </w:rPr>
     </w:pPr>
+    <w:proofErr w:type="spellStart"/>
     <w:r>
       <w:rPr>
         <w:color w:val="A6A6A6" w:themeColor="background1" w:themeShade="A6"/>
       </w:rPr>
-      <w:t>Politecnico di Milano - Software Engineering for Geoinformatics 2021 – RASD document</w:t>
+      <w:t>Politecnico</w:t>
+    </w:r>
+    <w:proofErr w:type="spellEnd"/>
+    <w:r>
+      <w:rPr>
+        <w:color w:val="A6A6A6" w:themeColor="background1" w:themeShade="A6"/>
+      </w:rPr>
+      <w:t xml:space="preserve"> di Milano - Software Engineering for Geoinformatics 2021 – RASD document</w:t>
     </w:r>
   </w:p>
 </w:hdr>
@@ -15166,6 +15836,95 @@
       <w:rPr>
         <w:rFonts w:hint="default"/>
       </w:rPr>
+    </w:lvl>
+  </w:abstractNum>
+  <w:abstractNum w:abstractNumId="27" w15:restartNumberingAfterBreak="0">
+    <w:nsid w:val="70AC35E0"/>
+    <w:multiLevelType w:val="hybridMultilevel"/>
+    <w:tmpl w:val="3E8A9C9C"/>
+    <w:lvl w:ilvl="0" w:tplc="0809000F">
+      <w:start w:val="1"/>
+      <w:numFmt w:val="decimal"/>
+      <w:lvlText w:val="%1."/>
+      <w:lvlJc w:val="left"/>
+      <w:pPr>
+        <w:ind w:left="720" w:hanging="360"/>
+      </w:pPr>
+      <w:rPr>
+        <w:rFonts w:hint="default"/>
+      </w:rPr>
+    </w:lvl>
+    <w:lvl w:ilvl="1" w:tplc="08090019" w:tentative="1">
+      <w:start w:val="1"/>
+      <w:numFmt w:val="lowerLetter"/>
+      <w:lvlText w:val="%2."/>
+      <w:lvlJc w:val="left"/>
+      <w:pPr>
+        <w:ind w:left="1440" w:hanging="360"/>
+      </w:pPr>
+    </w:lvl>
+    <w:lvl w:ilvl="2" w:tplc="0809001B" w:tentative="1">
+      <w:start w:val="1"/>
+      <w:numFmt w:val="lowerRoman"/>
+      <w:lvlText w:val="%3."/>
+      <w:lvlJc w:val="right"/>
+      <w:pPr>
+        <w:ind w:left="2160" w:hanging="180"/>
+      </w:pPr>
+    </w:lvl>
+    <w:lvl w:ilvl="3" w:tplc="0809000F" w:tentative="1">
+      <w:start w:val="1"/>
+      <w:numFmt w:val="decimal"/>
+      <w:lvlText w:val="%4."/>
+      <w:lvlJc w:val="left"/>
+      <w:pPr>
+        <w:ind w:left="2880" w:hanging="360"/>
+      </w:pPr>
+    </w:lvl>
+    <w:lvl w:ilvl="4" w:tplc="08090019" w:tentative="1">
+      <w:start w:val="1"/>
+      <w:numFmt w:val="lowerLetter"/>
+      <w:lvlText w:val="%5."/>
+      <w:lvlJc w:val="left"/>
+      <w:pPr>
+        <w:ind w:left="3600" w:hanging="360"/>
+      </w:pPr>
+    </w:lvl>
+    <w:lvl w:ilvl="5" w:tplc="0809001B" w:tentative="1">
+      <w:start w:val="1"/>
+      <w:numFmt w:val="lowerRoman"/>
+      <w:lvlText w:val="%6."/>
+      <w:lvlJc w:val="right"/>
+      <w:pPr>
+        <w:ind w:left="4320" w:hanging="180"/>
+      </w:pPr>
+    </w:lvl>
+    <w:lvl w:ilvl="6" w:tplc="0809000F" w:tentative="1">
+      <w:start w:val="1"/>
+      <w:numFmt w:val="decimal"/>
+      <w:lvlText w:val="%7."/>
+      <w:lvlJc w:val="left"/>
+      <w:pPr>
+        <w:ind w:left="5040" w:hanging="360"/>
+      </w:pPr>
+    </w:lvl>
+    <w:lvl w:ilvl="7" w:tplc="08090019" w:tentative="1">
+      <w:start w:val="1"/>
+      <w:numFmt w:val="lowerLetter"/>
+      <w:lvlText w:val="%8."/>
+      <w:lvlJc w:val="left"/>
+      <w:pPr>
+        <w:ind w:left="5760" w:hanging="360"/>
+      </w:pPr>
+    </w:lvl>
+    <w:lvl w:ilvl="8" w:tplc="0809001B" w:tentative="1">
+      <w:start w:val="1"/>
+      <w:numFmt w:val="lowerRoman"/>
+      <w:lvlText w:val="%9."/>
+      <w:lvlJc w:val="right"/>
+      <w:pPr>
+        <w:ind w:left="6480" w:hanging="180"/>
+      </w:pPr>
     </w:lvl>
   </w:abstractNum>
   <w:num w:numId="1">
@@ -15248,6 +16007,9 @@
   </w:num>
   <w:num w:numId="27">
     <w:abstractNumId w:val="21"/>
+  </w:num>
+  <w:num w:numId="28">
+    <w:abstractNumId w:val="27"/>
   </w:num>
 </w:numbering>
 </file>
@@ -15642,7 +16404,7 @@
   <w:style w:type="paragraph" w:default="1" w:styleId="Normal">
     <w:name w:val="Normal"/>
     <w:qFormat/>
-    <w:rsid w:val="00971AA1"/>
+    <w:rsid w:val="009C4FC9"/>
     <w:rPr>
       <w:rFonts w:asciiTheme="minorHAnsi" w:hAnsiTheme="minorHAnsi" w:cs="Arial"/>
       <w:lang w:val="en-GB"/>
@@ -16782,133 +17544,6 @@
 </file>
 
 <file path=customXml/item1.xml><?xml version="1.0" encoding="utf-8"?>
-<p:properties xmlns:p="http://schemas.microsoft.com/office/2006/metadata/properties" xmlns:xsi="http://www.w3.org/2001/XMLSchema-instance" xmlns:pc="http://schemas.microsoft.com/office/infopath/2007/PartnerControls">
-  <documentManagement>
-    <APDescription xmlns="4873beb7-5857-4685-be1f-d57550cc96cc" xsi:nil="true"/>
-    <AssetExpire xmlns="4873beb7-5857-4685-be1f-d57550cc96cc">2035-01-01T08:00:00+00:00</AssetExpire>
-    <CampaignTagsTaxHTField0 xmlns="4873beb7-5857-4685-be1f-d57550cc96cc">
-      <Terms xmlns="http://schemas.microsoft.com/office/infopath/2007/PartnerControls"/>
-    </CampaignTagsTaxHTField0>
-    <IntlLangReviewDate xmlns="4873beb7-5857-4685-be1f-d57550cc96cc" xsi:nil="true"/>
-    <TPFriendlyName xmlns="4873beb7-5857-4685-be1f-d57550cc96cc" xsi:nil="true"/>
-    <IntlLangReview xmlns="4873beb7-5857-4685-be1f-d57550cc96cc">false</IntlLangReview>
-    <LocLastLocAttemptVersionLookup xmlns="4873beb7-5857-4685-be1f-d57550cc96cc">730285</LocLastLocAttemptVersionLookup>
-    <PolicheckWords xmlns="4873beb7-5857-4685-be1f-d57550cc96cc" xsi:nil="true"/>
-    <SubmitterId xmlns="4873beb7-5857-4685-be1f-d57550cc96cc" xsi:nil="true"/>
-    <AcquiredFrom xmlns="4873beb7-5857-4685-be1f-d57550cc96cc">Internal MS</AcquiredFrom>
-    <EditorialStatus xmlns="4873beb7-5857-4685-be1f-d57550cc96cc" xsi:nil="true"/>
-    <Markets xmlns="4873beb7-5857-4685-be1f-d57550cc96cc"/>
-    <OriginAsset xmlns="4873beb7-5857-4685-be1f-d57550cc96cc" xsi:nil="true"/>
-    <AssetStart xmlns="4873beb7-5857-4685-be1f-d57550cc96cc">2011-12-21T20:57:00+00:00</AssetStart>
-    <FriendlyTitle xmlns="4873beb7-5857-4685-be1f-d57550cc96cc" xsi:nil="true"/>
-    <MarketSpecific xmlns="4873beb7-5857-4685-be1f-d57550cc96cc">false</MarketSpecific>
-    <TPNamespace xmlns="4873beb7-5857-4685-be1f-d57550cc96cc" xsi:nil="true"/>
-    <PublishStatusLookup xmlns="4873beb7-5857-4685-be1f-d57550cc96cc">
-      <Value>1386632</Value>
-      <Value>1386992</Value>
-    </PublishStatusLookup>
-    <APAuthor xmlns="4873beb7-5857-4685-be1f-d57550cc96cc">
-      <UserInfo>
-        <DisplayName>REDMOND\v-gehous</DisplayName>
-        <AccountId>2365</AccountId>
-        <AccountType/>
-      </UserInfo>
-    </APAuthor>
-    <TPCommandLine xmlns="4873beb7-5857-4685-be1f-d57550cc96cc" xsi:nil="true"/>
-    <IntlLangReviewer xmlns="4873beb7-5857-4685-be1f-d57550cc96cc" xsi:nil="true"/>
-    <OpenTemplate xmlns="4873beb7-5857-4685-be1f-d57550cc96cc">true</OpenTemplate>
-    <CSXSubmissionDate xmlns="4873beb7-5857-4685-be1f-d57550cc96cc" xsi:nil="true"/>
-    <TaxCatchAll xmlns="4873beb7-5857-4685-be1f-d57550cc96cc"/>
-    <Manager xmlns="4873beb7-5857-4685-be1f-d57550cc96cc" xsi:nil="true"/>
-    <NumericId xmlns="4873beb7-5857-4685-be1f-d57550cc96cc" xsi:nil="true"/>
-    <ParentAssetId xmlns="4873beb7-5857-4685-be1f-d57550cc96cc" xsi:nil="true"/>
-    <OriginalSourceMarket xmlns="4873beb7-5857-4685-be1f-d57550cc96cc" xsi:nil="true"/>
-    <ApprovalStatus xmlns="4873beb7-5857-4685-be1f-d57550cc96cc">InProgress</ApprovalStatus>
-    <TPComponent xmlns="4873beb7-5857-4685-be1f-d57550cc96cc" xsi:nil="true"/>
-    <EditorialTags xmlns="4873beb7-5857-4685-be1f-d57550cc96cc" xsi:nil="true"/>
-    <TPExecutable xmlns="4873beb7-5857-4685-be1f-d57550cc96cc" xsi:nil="true"/>
-    <TPLaunchHelpLink xmlns="4873beb7-5857-4685-be1f-d57550cc96cc" xsi:nil="true"/>
-    <LocComments xmlns="4873beb7-5857-4685-be1f-d57550cc96cc" xsi:nil="true"/>
-    <LocRecommendedHandoff xmlns="4873beb7-5857-4685-be1f-d57550cc96cc" xsi:nil="true"/>
-    <SourceTitle xmlns="4873beb7-5857-4685-be1f-d57550cc96cc" xsi:nil="true"/>
-    <CSXUpdate xmlns="4873beb7-5857-4685-be1f-d57550cc96cc">false</CSXUpdate>
-    <IntlLocPriority xmlns="4873beb7-5857-4685-be1f-d57550cc96cc" xsi:nil="true"/>
-    <UAProjectedTotalWords xmlns="4873beb7-5857-4685-be1f-d57550cc96cc" xsi:nil="true"/>
-    <AssetType xmlns="4873beb7-5857-4685-be1f-d57550cc96cc">TP</AssetType>
-    <MachineTranslated xmlns="4873beb7-5857-4685-be1f-d57550cc96cc">false</MachineTranslated>
-    <OutputCachingOn xmlns="4873beb7-5857-4685-be1f-d57550cc96cc">false</OutputCachingOn>
-    <TemplateStatus xmlns="4873beb7-5857-4685-be1f-d57550cc96cc" xsi:nil="true"/>
-    <IsSearchable xmlns="4873beb7-5857-4685-be1f-d57550cc96cc">true</IsSearchable>
-    <ContentItem xmlns="4873beb7-5857-4685-be1f-d57550cc96cc" xsi:nil="true"/>
-    <HandoffToMSDN xmlns="4873beb7-5857-4685-be1f-d57550cc96cc" xsi:nil="true"/>
-    <ShowIn xmlns="4873beb7-5857-4685-be1f-d57550cc96cc">Show everywhere</ShowIn>
-    <ThumbnailAssetId xmlns="4873beb7-5857-4685-be1f-d57550cc96cc" xsi:nil="true"/>
-    <UALocComments xmlns="4873beb7-5857-4685-be1f-d57550cc96cc">2007 Template UpLeveling Do Not HandOff</UALocComments>
-    <UALocRecommendation xmlns="4873beb7-5857-4685-be1f-d57550cc96cc">Localize</UALocRecommendation>
-    <LastModifiedDateTime xmlns="4873beb7-5857-4685-be1f-d57550cc96cc" xsi:nil="true"/>
-    <LegacyData xmlns="4873beb7-5857-4685-be1f-d57550cc96cc" xsi:nil="true"/>
-    <LocManualTestRequired xmlns="4873beb7-5857-4685-be1f-d57550cc96cc">false</LocManualTestRequired>
-    <ClipArtFilename xmlns="4873beb7-5857-4685-be1f-d57550cc96cc" xsi:nil="true"/>
-    <TPApplication xmlns="4873beb7-5857-4685-be1f-d57550cc96cc" xsi:nil="true"/>
-    <CSXHash xmlns="4873beb7-5857-4685-be1f-d57550cc96cc" xsi:nil="true"/>
-    <DirectSourceMarket xmlns="4873beb7-5857-4685-be1f-d57550cc96cc" xsi:nil="true"/>
-    <PrimaryImageGen xmlns="4873beb7-5857-4685-be1f-d57550cc96cc">true</PrimaryImageGen>
-    <PlannedPubDate xmlns="4873beb7-5857-4685-be1f-d57550cc96cc" xsi:nil="true"/>
-    <CSXSubmissionMarket xmlns="4873beb7-5857-4685-be1f-d57550cc96cc" xsi:nil="true"/>
-    <Downloads xmlns="4873beb7-5857-4685-be1f-d57550cc96cc">0</Downloads>
-    <ArtSampleDocs xmlns="4873beb7-5857-4685-be1f-d57550cc96cc" xsi:nil="true"/>
-    <TrustLevel xmlns="4873beb7-5857-4685-be1f-d57550cc96cc">1 Microsoft Managed Content</TrustLevel>
-    <BlockPublish xmlns="4873beb7-5857-4685-be1f-d57550cc96cc">false</BlockPublish>
-    <TPLaunchHelpLinkType xmlns="4873beb7-5857-4685-be1f-d57550cc96cc">Template</TPLaunchHelpLinkType>
-    <LocalizationTagsTaxHTField0 xmlns="4873beb7-5857-4685-be1f-d57550cc96cc">
-      <Terms xmlns="http://schemas.microsoft.com/office/infopath/2007/PartnerControls"/>
-    </LocalizationTagsTaxHTField0>
-    <BusinessGroup xmlns="4873beb7-5857-4685-be1f-d57550cc96cc" xsi:nil="true"/>
-    <Providers xmlns="4873beb7-5857-4685-be1f-d57550cc96cc" xsi:nil="true"/>
-    <TemplateTemplateType xmlns="4873beb7-5857-4685-be1f-d57550cc96cc">Word 2007 Default</TemplateTemplateType>
-    <TimesCloned xmlns="4873beb7-5857-4685-be1f-d57550cc96cc" xsi:nil="true"/>
-    <TPAppVersion xmlns="4873beb7-5857-4685-be1f-d57550cc96cc" xsi:nil="true"/>
-    <VoteCount xmlns="4873beb7-5857-4685-be1f-d57550cc96cc" xsi:nil="true"/>
-    <AverageRating xmlns="4873beb7-5857-4685-be1f-d57550cc96cc" xsi:nil="true"/>
-    <FeatureTagsTaxHTField0 xmlns="4873beb7-5857-4685-be1f-d57550cc96cc">
-      <Terms xmlns="http://schemas.microsoft.com/office/infopath/2007/PartnerControls"/>
-    </FeatureTagsTaxHTField0>
-    <Provider xmlns="4873beb7-5857-4685-be1f-d57550cc96cc" xsi:nil="true"/>
-    <UACurrentWords xmlns="4873beb7-5857-4685-be1f-d57550cc96cc" xsi:nil="true"/>
-    <AssetId xmlns="4873beb7-5857-4685-be1f-d57550cc96cc">TP102806423</AssetId>
-    <TPClientViewer xmlns="4873beb7-5857-4685-be1f-d57550cc96cc" xsi:nil="true"/>
-    <DSATActionTaken xmlns="4873beb7-5857-4685-be1f-d57550cc96cc" xsi:nil="true"/>
-    <APEditor xmlns="4873beb7-5857-4685-be1f-d57550cc96cc">
-      <UserInfo>
-        <DisplayName/>
-        <AccountId xsi:nil="true"/>
-        <AccountType/>
-      </UserInfo>
-    </APEditor>
-    <TPInstallLocation xmlns="4873beb7-5857-4685-be1f-d57550cc96cc" xsi:nil="true"/>
-    <OOCacheId xmlns="4873beb7-5857-4685-be1f-d57550cc96cc" xsi:nil="true"/>
-    <IsDeleted xmlns="4873beb7-5857-4685-be1f-d57550cc96cc">false</IsDeleted>
-    <PublishTargets xmlns="4873beb7-5857-4685-be1f-d57550cc96cc">OfficeOnlineVNext,OfficeOnline</PublishTargets>
-    <ApprovalLog xmlns="4873beb7-5857-4685-be1f-d57550cc96cc" xsi:nil="true"/>
-    <BugNumber xmlns="4873beb7-5857-4685-be1f-d57550cc96cc" xsi:nil="true"/>
-    <CrawlForDependencies xmlns="4873beb7-5857-4685-be1f-d57550cc96cc">false</CrawlForDependencies>
-    <InternalTagsTaxHTField0 xmlns="4873beb7-5857-4685-be1f-d57550cc96cc">
-      <Terms xmlns="http://schemas.microsoft.com/office/infopath/2007/PartnerControls"/>
-    </InternalTagsTaxHTField0>
-    <LastHandOff xmlns="4873beb7-5857-4685-be1f-d57550cc96cc" xsi:nil="true"/>
-    <Milestone xmlns="4873beb7-5857-4685-be1f-d57550cc96cc" xsi:nil="true"/>
-    <OriginalRelease xmlns="4873beb7-5857-4685-be1f-d57550cc96cc">14</OriginalRelease>
-    <RecommendationsModifier xmlns="4873beb7-5857-4685-be1f-d57550cc96cc" xsi:nil="true"/>
-    <ScenarioTagsTaxHTField0 xmlns="4873beb7-5857-4685-be1f-d57550cc96cc">
-      <Terms xmlns="http://schemas.microsoft.com/office/infopath/2007/PartnerControls"/>
-    </ScenarioTagsTaxHTField0>
-    <UANotes xmlns="4873beb7-5857-4685-be1f-d57550cc96cc" xsi:nil="true"/>
-    <LocMarketGroupTiers2 xmlns="4873beb7-5857-4685-be1f-d57550cc96cc">,t:Tier 1,t:Tier 2,t:Tier 3,</LocMarketGroupTiers2>
-  </documentManagement>
-</p:properties>
-</file>
-
-<file path=customXml/item2.xml><?xml version="1.0" encoding="utf-8"?>
 <ct:contentTypeSchema xmlns:ct="http://schemas.microsoft.com/office/2006/metadata/contentType" xmlns:ma="http://schemas.microsoft.com/office/2006/metadata/properties/metaAttributes" ct:_="" ma:_="" ma:contentTypeName="TemplateFile" ma:contentTypeID="0x0101006EDDDB5EE6D98C44930B742096920B300400F5B6D36B3EF94B4E9A635CDF2A18F5B8" ma:contentTypeVersion="72" ma:contentTypeDescription="Create a new document." ma:contentTypeScope="" ma:versionID="a23e56308344d904b51738559c3d67c9">
   <xsd:schema xmlns:xsd="http://www.w3.org/2001/XMLSchema" xmlns:xs="http://www.w3.org/2001/XMLSchema" xmlns:p="http://schemas.microsoft.com/office/2006/metadata/properties" xmlns:ns2="4873beb7-5857-4685-be1f-d57550cc96cc" targetNamespace="http://schemas.microsoft.com/office/2006/metadata/properties" ma:root="true" ma:fieldsID="cd0908cc4600e77bf5da051303e00c8d" ns2:_="">
     <xsd:import namespace="4873beb7-5857-4685-be1f-d57550cc96cc"/>
@@ -17948,11 +18583,134 @@
 </ct:contentTypeSchema>
 </file>
 
-<file path=customXml/item3.xml><?xml version="1.0" encoding="utf-8"?>
-<b:Sources xmlns:b="http://schemas.openxmlformats.org/officeDocument/2006/bibliography" xmlns="http://schemas.openxmlformats.org/officeDocument/2006/bibliography" SelectedStyle="\APASixthEditionOfficeOnline.xsl" StyleName="APA" Version="6"/>
+<file path=customXml/item2.xml><?xml version="1.0" encoding="utf-8"?>
+<p:properties xmlns:p="http://schemas.microsoft.com/office/2006/metadata/properties" xmlns:xsi="http://www.w3.org/2001/XMLSchema-instance" xmlns:pc="http://schemas.microsoft.com/office/infopath/2007/PartnerControls">
+  <documentManagement>
+    <APDescription xmlns="4873beb7-5857-4685-be1f-d57550cc96cc" xsi:nil="true"/>
+    <AssetExpire xmlns="4873beb7-5857-4685-be1f-d57550cc96cc">2035-01-01T08:00:00+00:00</AssetExpire>
+    <CampaignTagsTaxHTField0 xmlns="4873beb7-5857-4685-be1f-d57550cc96cc">
+      <Terms xmlns="http://schemas.microsoft.com/office/infopath/2007/PartnerControls"/>
+    </CampaignTagsTaxHTField0>
+    <IntlLangReviewDate xmlns="4873beb7-5857-4685-be1f-d57550cc96cc" xsi:nil="true"/>
+    <TPFriendlyName xmlns="4873beb7-5857-4685-be1f-d57550cc96cc" xsi:nil="true"/>
+    <IntlLangReview xmlns="4873beb7-5857-4685-be1f-d57550cc96cc">false</IntlLangReview>
+    <LocLastLocAttemptVersionLookup xmlns="4873beb7-5857-4685-be1f-d57550cc96cc">730285</LocLastLocAttemptVersionLookup>
+    <PolicheckWords xmlns="4873beb7-5857-4685-be1f-d57550cc96cc" xsi:nil="true"/>
+    <SubmitterId xmlns="4873beb7-5857-4685-be1f-d57550cc96cc" xsi:nil="true"/>
+    <AcquiredFrom xmlns="4873beb7-5857-4685-be1f-d57550cc96cc">Internal MS</AcquiredFrom>
+    <EditorialStatus xmlns="4873beb7-5857-4685-be1f-d57550cc96cc" xsi:nil="true"/>
+    <Markets xmlns="4873beb7-5857-4685-be1f-d57550cc96cc"/>
+    <OriginAsset xmlns="4873beb7-5857-4685-be1f-d57550cc96cc" xsi:nil="true"/>
+    <AssetStart xmlns="4873beb7-5857-4685-be1f-d57550cc96cc">2011-12-21T20:57:00+00:00</AssetStart>
+    <FriendlyTitle xmlns="4873beb7-5857-4685-be1f-d57550cc96cc" xsi:nil="true"/>
+    <MarketSpecific xmlns="4873beb7-5857-4685-be1f-d57550cc96cc">false</MarketSpecific>
+    <TPNamespace xmlns="4873beb7-5857-4685-be1f-d57550cc96cc" xsi:nil="true"/>
+    <PublishStatusLookup xmlns="4873beb7-5857-4685-be1f-d57550cc96cc">
+      <Value>1386632</Value>
+      <Value>1386992</Value>
+    </PublishStatusLookup>
+    <APAuthor xmlns="4873beb7-5857-4685-be1f-d57550cc96cc">
+      <UserInfo>
+        <DisplayName>REDMOND\v-gehous</DisplayName>
+        <AccountId>2365</AccountId>
+        <AccountType/>
+      </UserInfo>
+    </APAuthor>
+    <TPCommandLine xmlns="4873beb7-5857-4685-be1f-d57550cc96cc" xsi:nil="true"/>
+    <IntlLangReviewer xmlns="4873beb7-5857-4685-be1f-d57550cc96cc" xsi:nil="true"/>
+    <OpenTemplate xmlns="4873beb7-5857-4685-be1f-d57550cc96cc">true</OpenTemplate>
+    <CSXSubmissionDate xmlns="4873beb7-5857-4685-be1f-d57550cc96cc" xsi:nil="true"/>
+    <TaxCatchAll xmlns="4873beb7-5857-4685-be1f-d57550cc96cc"/>
+    <Manager xmlns="4873beb7-5857-4685-be1f-d57550cc96cc" xsi:nil="true"/>
+    <NumericId xmlns="4873beb7-5857-4685-be1f-d57550cc96cc" xsi:nil="true"/>
+    <ParentAssetId xmlns="4873beb7-5857-4685-be1f-d57550cc96cc" xsi:nil="true"/>
+    <OriginalSourceMarket xmlns="4873beb7-5857-4685-be1f-d57550cc96cc" xsi:nil="true"/>
+    <ApprovalStatus xmlns="4873beb7-5857-4685-be1f-d57550cc96cc">InProgress</ApprovalStatus>
+    <TPComponent xmlns="4873beb7-5857-4685-be1f-d57550cc96cc" xsi:nil="true"/>
+    <EditorialTags xmlns="4873beb7-5857-4685-be1f-d57550cc96cc" xsi:nil="true"/>
+    <TPExecutable xmlns="4873beb7-5857-4685-be1f-d57550cc96cc" xsi:nil="true"/>
+    <TPLaunchHelpLink xmlns="4873beb7-5857-4685-be1f-d57550cc96cc" xsi:nil="true"/>
+    <LocComments xmlns="4873beb7-5857-4685-be1f-d57550cc96cc" xsi:nil="true"/>
+    <LocRecommendedHandoff xmlns="4873beb7-5857-4685-be1f-d57550cc96cc" xsi:nil="true"/>
+    <SourceTitle xmlns="4873beb7-5857-4685-be1f-d57550cc96cc" xsi:nil="true"/>
+    <CSXUpdate xmlns="4873beb7-5857-4685-be1f-d57550cc96cc">false</CSXUpdate>
+    <IntlLocPriority xmlns="4873beb7-5857-4685-be1f-d57550cc96cc" xsi:nil="true"/>
+    <UAProjectedTotalWords xmlns="4873beb7-5857-4685-be1f-d57550cc96cc" xsi:nil="true"/>
+    <AssetType xmlns="4873beb7-5857-4685-be1f-d57550cc96cc">TP</AssetType>
+    <MachineTranslated xmlns="4873beb7-5857-4685-be1f-d57550cc96cc">false</MachineTranslated>
+    <OutputCachingOn xmlns="4873beb7-5857-4685-be1f-d57550cc96cc">false</OutputCachingOn>
+    <TemplateStatus xmlns="4873beb7-5857-4685-be1f-d57550cc96cc" xsi:nil="true"/>
+    <IsSearchable xmlns="4873beb7-5857-4685-be1f-d57550cc96cc">true</IsSearchable>
+    <ContentItem xmlns="4873beb7-5857-4685-be1f-d57550cc96cc" xsi:nil="true"/>
+    <HandoffToMSDN xmlns="4873beb7-5857-4685-be1f-d57550cc96cc" xsi:nil="true"/>
+    <ShowIn xmlns="4873beb7-5857-4685-be1f-d57550cc96cc">Show everywhere</ShowIn>
+    <ThumbnailAssetId xmlns="4873beb7-5857-4685-be1f-d57550cc96cc" xsi:nil="true"/>
+    <UALocComments xmlns="4873beb7-5857-4685-be1f-d57550cc96cc">2007 Template UpLeveling Do Not HandOff</UALocComments>
+    <UALocRecommendation xmlns="4873beb7-5857-4685-be1f-d57550cc96cc">Localize</UALocRecommendation>
+    <LastModifiedDateTime xmlns="4873beb7-5857-4685-be1f-d57550cc96cc" xsi:nil="true"/>
+    <LegacyData xmlns="4873beb7-5857-4685-be1f-d57550cc96cc" xsi:nil="true"/>
+    <LocManualTestRequired xmlns="4873beb7-5857-4685-be1f-d57550cc96cc">false</LocManualTestRequired>
+    <ClipArtFilename xmlns="4873beb7-5857-4685-be1f-d57550cc96cc" xsi:nil="true"/>
+    <TPApplication xmlns="4873beb7-5857-4685-be1f-d57550cc96cc" xsi:nil="true"/>
+    <CSXHash xmlns="4873beb7-5857-4685-be1f-d57550cc96cc" xsi:nil="true"/>
+    <DirectSourceMarket xmlns="4873beb7-5857-4685-be1f-d57550cc96cc" xsi:nil="true"/>
+    <PrimaryImageGen xmlns="4873beb7-5857-4685-be1f-d57550cc96cc">true</PrimaryImageGen>
+    <PlannedPubDate xmlns="4873beb7-5857-4685-be1f-d57550cc96cc" xsi:nil="true"/>
+    <CSXSubmissionMarket xmlns="4873beb7-5857-4685-be1f-d57550cc96cc" xsi:nil="true"/>
+    <Downloads xmlns="4873beb7-5857-4685-be1f-d57550cc96cc">0</Downloads>
+    <ArtSampleDocs xmlns="4873beb7-5857-4685-be1f-d57550cc96cc" xsi:nil="true"/>
+    <TrustLevel xmlns="4873beb7-5857-4685-be1f-d57550cc96cc">1 Microsoft Managed Content</TrustLevel>
+    <BlockPublish xmlns="4873beb7-5857-4685-be1f-d57550cc96cc">false</BlockPublish>
+    <TPLaunchHelpLinkType xmlns="4873beb7-5857-4685-be1f-d57550cc96cc">Template</TPLaunchHelpLinkType>
+    <LocalizationTagsTaxHTField0 xmlns="4873beb7-5857-4685-be1f-d57550cc96cc">
+      <Terms xmlns="http://schemas.microsoft.com/office/infopath/2007/PartnerControls"/>
+    </LocalizationTagsTaxHTField0>
+    <BusinessGroup xmlns="4873beb7-5857-4685-be1f-d57550cc96cc" xsi:nil="true"/>
+    <Providers xmlns="4873beb7-5857-4685-be1f-d57550cc96cc" xsi:nil="true"/>
+    <TemplateTemplateType xmlns="4873beb7-5857-4685-be1f-d57550cc96cc">Word 2007 Default</TemplateTemplateType>
+    <TimesCloned xmlns="4873beb7-5857-4685-be1f-d57550cc96cc" xsi:nil="true"/>
+    <TPAppVersion xmlns="4873beb7-5857-4685-be1f-d57550cc96cc" xsi:nil="true"/>
+    <VoteCount xmlns="4873beb7-5857-4685-be1f-d57550cc96cc" xsi:nil="true"/>
+    <AverageRating xmlns="4873beb7-5857-4685-be1f-d57550cc96cc" xsi:nil="true"/>
+    <FeatureTagsTaxHTField0 xmlns="4873beb7-5857-4685-be1f-d57550cc96cc">
+      <Terms xmlns="http://schemas.microsoft.com/office/infopath/2007/PartnerControls"/>
+    </FeatureTagsTaxHTField0>
+    <Provider xmlns="4873beb7-5857-4685-be1f-d57550cc96cc" xsi:nil="true"/>
+    <UACurrentWords xmlns="4873beb7-5857-4685-be1f-d57550cc96cc" xsi:nil="true"/>
+    <AssetId xmlns="4873beb7-5857-4685-be1f-d57550cc96cc">TP102806423</AssetId>
+    <TPClientViewer xmlns="4873beb7-5857-4685-be1f-d57550cc96cc" xsi:nil="true"/>
+    <DSATActionTaken xmlns="4873beb7-5857-4685-be1f-d57550cc96cc" xsi:nil="true"/>
+    <APEditor xmlns="4873beb7-5857-4685-be1f-d57550cc96cc">
+      <UserInfo>
+        <DisplayName/>
+        <AccountId xsi:nil="true"/>
+        <AccountType/>
+      </UserInfo>
+    </APEditor>
+    <TPInstallLocation xmlns="4873beb7-5857-4685-be1f-d57550cc96cc" xsi:nil="true"/>
+    <OOCacheId xmlns="4873beb7-5857-4685-be1f-d57550cc96cc" xsi:nil="true"/>
+    <IsDeleted xmlns="4873beb7-5857-4685-be1f-d57550cc96cc">false</IsDeleted>
+    <PublishTargets xmlns="4873beb7-5857-4685-be1f-d57550cc96cc">OfficeOnlineVNext,OfficeOnline</PublishTargets>
+    <ApprovalLog xmlns="4873beb7-5857-4685-be1f-d57550cc96cc" xsi:nil="true"/>
+    <BugNumber xmlns="4873beb7-5857-4685-be1f-d57550cc96cc" xsi:nil="true"/>
+    <CrawlForDependencies xmlns="4873beb7-5857-4685-be1f-d57550cc96cc">false</CrawlForDependencies>
+    <InternalTagsTaxHTField0 xmlns="4873beb7-5857-4685-be1f-d57550cc96cc">
+      <Terms xmlns="http://schemas.microsoft.com/office/infopath/2007/PartnerControls"/>
+    </InternalTagsTaxHTField0>
+    <LastHandOff xmlns="4873beb7-5857-4685-be1f-d57550cc96cc" xsi:nil="true"/>
+    <Milestone xmlns="4873beb7-5857-4685-be1f-d57550cc96cc" xsi:nil="true"/>
+    <OriginalRelease xmlns="4873beb7-5857-4685-be1f-d57550cc96cc">14</OriginalRelease>
+    <RecommendationsModifier xmlns="4873beb7-5857-4685-be1f-d57550cc96cc" xsi:nil="true"/>
+    <ScenarioTagsTaxHTField0 xmlns="4873beb7-5857-4685-be1f-d57550cc96cc">
+      <Terms xmlns="http://schemas.microsoft.com/office/infopath/2007/PartnerControls"/>
+    </ScenarioTagsTaxHTField0>
+    <UANotes xmlns="4873beb7-5857-4685-be1f-d57550cc96cc" xsi:nil="true"/>
+    <LocMarketGroupTiers2 xmlns="4873beb7-5857-4685-be1f-d57550cc96cc">,t:Tier 1,t:Tier 2,t:Tier 3,</LocMarketGroupTiers2>
+  </documentManagement>
+</p:properties>
 </file>
 
-<file path=customXml/item4.xml><?xml version="1.0" encoding="utf-8"?>
+<file path=customXml/item3.xml><?xml version="1.0" encoding="utf-8"?>
 <?mso-contentType ?>
 <FormTemplates xmlns="http://schemas.microsoft.com/sharepoint/v3/contenttype/forms">
   <Display>DocumentLibraryForm</Display>
@@ -17961,17 +18719,11 @@
 </FormTemplates>
 </file>
 
-<file path=customXml/itemProps1.xml><?xml version="1.0" encoding="utf-8"?>
-<ds:datastoreItem xmlns:ds="http://schemas.openxmlformats.org/officeDocument/2006/customXml" ds:itemID="{7320CCF3-354A-4CE6-8C37-24120D5AC978}">
-  <ds:schemaRefs>
-    <ds:schemaRef ds:uri="http://schemas.microsoft.com/office/2006/metadata/properties"/>
-    <ds:schemaRef ds:uri="http://schemas.microsoft.com/office/infopath/2007/PartnerControls"/>
-    <ds:schemaRef ds:uri="4873beb7-5857-4685-be1f-d57550cc96cc"/>
-  </ds:schemaRefs>
-</ds:datastoreItem>
+<file path=customXml/item4.xml><?xml version="1.0" encoding="utf-8"?>
+<b:Sources xmlns:b="http://schemas.openxmlformats.org/officeDocument/2006/bibliography" xmlns="http://schemas.openxmlformats.org/officeDocument/2006/bibliography" SelectedStyle="\APASixthEditionOfficeOnline.xsl" StyleName="APA" Version="6"/>
 </file>
 
-<file path=customXml/itemProps2.xml><?xml version="1.0" encoding="utf-8"?>
+<file path=customXml/itemProps1.xml><?xml version="1.0" encoding="utf-8"?>
 <ds:datastoreItem xmlns:ds="http://schemas.openxmlformats.org/officeDocument/2006/customXml" ds:itemID="{6BCF12BC-9877-495F-BA37-658A3ABF05F9}">
   <ds:schemaRefs>
     <ds:schemaRef ds:uri="http://schemas.microsoft.com/office/2006/metadata/contentType"/>
@@ -17989,18 +18741,28 @@
 </ds:datastoreItem>
 </file>
 
+<file path=customXml/itemProps2.xml><?xml version="1.0" encoding="utf-8"?>
+<ds:datastoreItem xmlns:ds="http://schemas.openxmlformats.org/officeDocument/2006/customXml" ds:itemID="{7320CCF3-354A-4CE6-8C37-24120D5AC978}">
+  <ds:schemaRefs>
+    <ds:schemaRef ds:uri="http://schemas.microsoft.com/office/2006/metadata/properties"/>
+    <ds:schemaRef ds:uri="http://schemas.microsoft.com/office/infopath/2007/PartnerControls"/>
+    <ds:schemaRef ds:uri="4873beb7-5857-4685-be1f-d57550cc96cc"/>
+  </ds:schemaRefs>
+</ds:datastoreItem>
+</file>
+
 <file path=customXml/itemProps3.xml><?xml version="1.0" encoding="utf-8"?>
+<ds:datastoreItem xmlns:ds="http://schemas.openxmlformats.org/officeDocument/2006/customXml" ds:itemID="{1DA44C07-5B35-4482-9A4D-9A7FC3986ADC}">
+  <ds:schemaRefs>
+    <ds:schemaRef ds:uri="http://schemas.microsoft.com/sharepoint/v3/contenttype/forms"/>
+  </ds:schemaRefs>
+</ds:datastoreItem>
+</file>
+
+<file path=customXml/itemProps4.xml><?xml version="1.0" encoding="utf-8"?>
 <ds:datastoreItem xmlns:ds="http://schemas.openxmlformats.org/officeDocument/2006/customXml" ds:itemID="{0295AA2E-9E58-4B43-8382-3C55730EDA17}">
   <ds:schemaRefs>
     <ds:schemaRef ds:uri="http://schemas.openxmlformats.org/officeDocument/2006/bibliography"/>
   </ds:schemaRefs>
 </ds:datastoreItem>
-</file>
-
-<file path=customXml/itemProps4.xml><?xml version="1.0" encoding="utf-8"?>
-<ds:datastoreItem xmlns:ds="http://schemas.openxmlformats.org/officeDocument/2006/customXml" ds:itemID="{1DA44C07-5B35-4482-9A4D-9A7FC3986ADC}">
-  <ds:schemaRefs>
-    <ds:schemaRef ds:uri="http://schemas.microsoft.com/sharepoint/v3/contenttype/forms"/>
-  </ds:schemaRefs>
-</ds:datastoreItem>
 </file>
</xml_diff>